<commit_message>
randomList chenged to display any appliance
</commit_message>
<xml_diff>
--- a/asgn1_inheritance/Assignment - Classes and Inheritance.docx
+++ b/asgn1_inheritance/Assignment - Classes and Inheritance.docx
@@ -3009,19 +3009,40 @@
         <w:t>appliances</w:t>
       </w:r>
       <w:r>
-        <w:t xml:space="preserve">. The </w:t>
-      </w:r>
-      <w:r>
+        <w:t xml:space="preserve">. </w:t>
+      </w:r>
+      <w:r>
+        <w:rPr>
+          <w:highlight w:val="yellow"/>
+        </w:rPr>
+        <w:t xml:space="preserve">The </w:t>
+      </w:r>
+      <w:r>
+        <w:rPr>
+          <w:highlight w:val="yellow"/>
+        </w:rPr>
         <w:t xml:space="preserve">appliances </w:t>
       </w:r>
       <w:r>
+        <w:rPr>
+          <w:highlight w:val="yellow"/>
+        </w:rPr>
         <w:t xml:space="preserve">can be </w:t>
       </w:r>
       <w:r>
+        <w:rPr>
+          <w:highlight w:val="yellow"/>
+        </w:rPr>
         <w:t xml:space="preserve">of </w:t>
       </w:r>
       <w:r>
-        <w:t xml:space="preserve">any type. </w:t>
+        <w:rPr>
+          <w:highlight w:val="yellow"/>
+        </w:rPr>
+        <w:t>any type.</w:t>
+      </w:r>
+      <w:r>
+        <w:t xml:space="preserve"> </w:t>
       </w:r>
     </w:p>
     <w:p>
@@ -15881,16 +15902,6 @@
 </file>
 
 <file path=customXml/item1.xml><?xml version="1.0" encoding="utf-8"?>
-<b:Sources xmlns:b="http://schemas.openxmlformats.org/officeDocument/2006/bibliography" xmlns="http://schemas.openxmlformats.org/officeDocument/2006/bibliography" SelectedStyle="\MLASeventhEditionOfficeOnline.xsl" StyleName="MLA" Version="7"/>
-</file>
-
-<file path=customXml/item2.xml><?xml version="1.0" encoding="utf-8"?>
-<p:properties xmlns:p="http://schemas.microsoft.com/office/2006/metadata/properties" xmlns:xsi="http://www.w3.org/2001/XMLSchema-instance" xmlns:pc="http://schemas.microsoft.com/office/infopath/2007/PartnerControls">
-  <documentManagement/>
-</p:properties>
-</file>
-
-<file path=customXml/item3.xml><?xml version="1.0" encoding="utf-8"?>
 <ct:contentTypeSchema xmlns:ct="http://schemas.microsoft.com/office/2006/metadata/contentType" xmlns:ma="http://schemas.microsoft.com/office/2006/metadata/properties/metaAttributes" ct:_="" ma:_="" ma:contentTypeName="Document" ma:contentTypeID="0x010100EA770D4CCD59A94591F75F720A19D68F" ma:contentTypeVersion="14" ma:contentTypeDescription="Create a new document." ma:contentTypeScope="" ma:versionID="3895c232522bc6abea6951921e0b37c6">
   <xsd:schema xmlns:xsd="http://www.w3.org/2001/XMLSchema" xmlns:xs="http://www.w3.org/2001/XMLSchema" xmlns:p="http://schemas.microsoft.com/office/2006/metadata/properties" xmlns:ns3="25492cb2-7415-413d-9083-388938000ed4" xmlns:ns4="585b165e-1660-4a60-ac4d-e6e8c1228d4d" targetNamespace="http://schemas.microsoft.com/office/2006/metadata/properties" ma:root="true" ma:fieldsID="4daa5466db560f1dcb0a7fa6182d709e" ns3:_="" ns4:_="">
     <xsd:import namespace="25492cb2-7415-413d-9083-388938000ed4"/>
@@ -16119,6 +16130,16 @@
 </ct:contentTypeSchema>
 </file>
 
+<file path=customXml/item2.xml><?xml version="1.0" encoding="utf-8"?>
+<p:properties xmlns:p="http://schemas.microsoft.com/office/2006/metadata/properties" xmlns:xsi="http://www.w3.org/2001/XMLSchema-instance" xmlns:pc="http://schemas.microsoft.com/office/infopath/2007/PartnerControls">
+  <documentManagement/>
+</p:properties>
+</file>
+
+<file path=customXml/item3.xml><?xml version="1.0" encoding="utf-8"?>
+<b:Sources xmlns:b="http://schemas.openxmlformats.org/officeDocument/2006/bibliography" xmlns="http://schemas.openxmlformats.org/officeDocument/2006/bibliography" SelectedStyle="\MLASeventhEditionOfficeOnline.xsl" StyleName="MLA" Version="7"/>
+</file>
+
 <file path=customXml/item4.xml><?xml version="1.0" encoding="utf-8"?>
 <?mso-contentType ?>
 <FormTemplates xmlns="http://schemas.microsoft.com/sharepoint/v3/contenttype/forms">
@@ -16129,23 +16150,6 @@
 </file>
 
 <file path=customXml/itemProps1.xml><?xml version="1.0" encoding="utf-8"?>
-<ds:datastoreItem xmlns:ds="http://schemas.openxmlformats.org/officeDocument/2006/customXml" ds:itemID="{2AE85A8A-1BE9-4CF4-A2B6-07DB76C37A6A}">
-  <ds:schemaRefs>
-    <ds:schemaRef ds:uri="http://schemas.openxmlformats.org/officeDocument/2006/bibliography"/>
-  </ds:schemaRefs>
-</ds:datastoreItem>
-</file>
-
-<file path=customXml/itemProps2.xml><?xml version="1.0" encoding="utf-8"?>
-<ds:datastoreItem xmlns:ds="http://schemas.openxmlformats.org/officeDocument/2006/customXml" ds:itemID="{2E060B4B-E71F-4931-BF59-57F0C55A1D76}">
-  <ds:schemaRefs>
-    <ds:schemaRef ds:uri="http://schemas.microsoft.com/office/2006/metadata/properties"/>
-    <ds:schemaRef ds:uri="http://schemas.microsoft.com/office/infopath/2007/PartnerControls"/>
-  </ds:schemaRefs>
-</ds:datastoreItem>
-</file>
-
-<file path=customXml/itemProps3.xml><?xml version="1.0" encoding="utf-8"?>
 <ds:datastoreItem xmlns:ds="http://schemas.openxmlformats.org/officeDocument/2006/customXml" ds:itemID="{5F9823FC-1E1C-431E-84BD-4D79FDF51726}">
   <ds:schemaRefs>
     <ds:schemaRef ds:uri="http://schemas.microsoft.com/office/2006/metadata/contentType"/>
@@ -16164,6 +16168,23 @@
 </ds:datastoreItem>
 </file>
 
+<file path=customXml/itemProps2.xml><?xml version="1.0" encoding="utf-8"?>
+<ds:datastoreItem xmlns:ds="http://schemas.openxmlformats.org/officeDocument/2006/customXml" ds:itemID="{2E060B4B-E71F-4931-BF59-57F0C55A1D76}">
+  <ds:schemaRefs>
+    <ds:schemaRef ds:uri="http://schemas.microsoft.com/office/2006/metadata/properties"/>
+    <ds:schemaRef ds:uri="http://schemas.microsoft.com/office/infopath/2007/PartnerControls"/>
+  </ds:schemaRefs>
+</ds:datastoreItem>
+</file>
+
+<file path=customXml/itemProps3.xml><?xml version="1.0" encoding="utf-8"?>
+<ds:datastoreItem xmlns:ds="http://schemas.openxmlformats.org/officeDocument/2006/customXml" ds:itemID="{2AE85A8A-1BE9-4CF4-A2B6-07DB76C37A6A}">
+  <ds:schemaRefs>
+    <ds:schemaRef ds:uri="http://schemas.openxmlformats.org/officeDocument/2006/bibliography"/>
+  </ds:schemaRefs>
+</ds:datastoreItem>
+</file>
+
 <file path=customXml/itemProps4.xml><?xml version="1.0" encoding="utf-8"?>
 <ds:datastoreItem xmlns:ds="http://schemas.openxmlformats.org/officeDocument/2006/customXml" ds:itemID="{999DD386-1FB7-4DFA-9B8E-E444853D147C}">
   <ds:schemaRefs>

</xml_diff>

<commit_message>
class demo of handling different exception and some Streamreader class
</commit_message>
<xml_diff>
--- a/asgn1_inheritance/Assignment - Classes and Inheritance.docx
+++ b/asgn1_inheritance/Assignment - Classes and Inheritance.docx
@@ -655,8 +655,16 @@
         <w:rPr>
           <w:b/>
           <w:bCs/>
-        </w:rPr>
-        <w:t xml:space="preserve">Submission </w:t>
+          <w:highlight w:val="yellow"/>
+        </w:rPr>
+        <w:t>Submission</w:t>
+      </w:r>
+      <w:r>
+        <w:rPr>
+          <w:b/>
+          <w:bCs/>
+        </w:rPr>
+        <w:t xml:space="preserve"> </w:t>
       </w:r>
     </w:p>
     <w:p>
@@ -15902,6 +15910,16 @@
 </file>
 
 <file path=customXml/item1.xml><?xml version="1.0" encoding="utf-8"?>
+<b:Sources xmlns:b="http://schemas.openxmlformats.org/officeDocument/2006/bibliography" xmlns="http://schemas.openxmlformats.org/officeDocument/2006/bibliography" SelectedStyle="\MLASeventhEditionOfficeOnline.xsl" StyleName="MLA" Version="7"/>
+</file>
+
+<file path=customXml/item2.xml><?xml version="1.0" encoding="utf-8"?>
+<p:properties xmlns:p="http://schemas.microsoft.com/office/2006/metadata/properties" xmlns:xsi="http://www.w3.org/2001/XMLSchema-instance" xmlns:pc="http://schemas.microsoft.com/office/infopath/2007/PartnerControls">
+  <documentManagement/>
+</p:properties>
+</file>
+
+<file path=customXml/item3.xml><?xml version="1.0" encoding="utf-8"?>
 <ct:contentTypeSchema xmlns:ct="http://schemas.microsoft.com/office/2006/metadata/contentType" xmlns:ma="http://schemas.microsoft.com/office/2006/metadata/properties/metaAttributes" ct:_="" ma:_="" ma:contentTypeName="Document" ma:contentTypeID="0x010100EA770D4CCD59A94591F75F720A19D68F" ma:contentTypeVersion="14" ma:contentTypeDescription="Create a new document." ma:contentTypeScope="" ma:versionID="3895c232522bc6abea6951921e0b37c6">
   <xsd:schema xmlns:xsd="http://www.w3.org/2001/XMLSchema" xmlns:xs="http://www.w3.org/2001/XMLSchema" xmlns:p="http://schemas.microsoft.com/office/2006/metadata/properties" xmlns:ns3="25492cb2-7415-413d-9083-388938000ed4" xmlns:ns4="585b165e-1660-4a60-ac4d-e6e8c1228d4d" targetNamespace="http://schemas.microsoft.com/office/2006/metadata/properties" ma:root="true" ma:fieldsID="4daa5466db560f1dcb0a7fa6182d709e" ns3:_="" ns4:_="">
     <xsd:import namespace="25492cb2-7415-413d-9083-388938000ed4"/>
@@ -16130,16 +16148,6 @@
 </ct:contentTypeSchema>
 </file>
 
-<file path=customXml/item2.xml><?xml version="1.0" encoding="utf-8"?>
-<p:properties xmlns:p="http://schemas.microsoft.com/office/2006/metadata/properties" xmlns:xsi="http://www.w3.org/2001/XMLSchema-instance" xmlns:pc="http://schemas.microsoft.com/office/infopath/2007/PartnerControls">
-  <documentManagement/>
-</p:properties>
-</file>
-
-<file path=customXml/item3.xml><?xml version="1.0" encoding="utf-8"?>
-<b:Sources xmlns:b="http://schemas.openxmlformats.org/officeDocument/2006/bibliography" xmlns="http://schemas.openxmlformats.org/officeDocument/2006/bibliography" SelectedStyle="\MLASeventhEditionOfficeOnline.xsl" StyleName="MLA" Version="7"/>
-</file>
-
 <file path=customXml/item4.xml><?xml version="1.0" encoding="utf-8"?>
 <?mso-contentType ?>
 <FormTemplates xmlns="http://schemas.microsoft.com/sharepoint/v3/contenttype/forms">
@@ -16150,6 +16158,23 @@
 </file>
 
 <file path=customXml/itemProps1.xml><?xml version="1.0" encoding="utf-8"?>
+<ds:datastoreItem xmlns:ds="http://schemas.openxmlformats.org/officeDocument/2006/customXml" ds:itemID="{2AE85A8A-1BE9-4CF4-A2B6-07DB76C37A6A}">
+  <ds:schemaRefs>
+    <ds:schemaRef ds:uri="http://schemas.openxmlformats.org/officeDocument/2006/bibliography"/>
+  </ds:schemaRefs>
+</ds:datastoreItem>
+</file>
+
+<file path=customXml/itemProps2.xml><?xml version="1.0" encoding="utf-8"?>
+<ds:datastoreItem xmlns:ds="http://schemas.openxmlformats.org/officeDocument/2006/customXml" ds:itemID="{2E060B4B-E71F-4931-BF59-57F0C55A1D76}">
+  <ds:schemaRefs>
+    <ds:schemaRef ds:uri="http://schemas.microsoft.com/office/2006/metadata/properties"/>
+    <ds:schemaRef ds:uri="http://schemas.microsoft.com/office/infopath/2007/PartnerControls"/>
+  </ds:schemaRefs>
+</ds:datastoreItem>
+</file>
+
+<file path=customXml/itemProps3.xml><?xml version="1.0" encoding="utf-8"?>
 <ds:datastoreItem xmlns:ds="http://schemas.openxmlformats.org/officeDocument/2006/customXml" ds:itemID="{5F9823FC-1E1C-431E-84BD-4D79FDF51726}">
   <ds:schemaRefs>
     <ds:schemaRef ds:uri="http://schemas.microsoft.com/office/2006/metadata/contentType"/>
@@ -16168,23 +16193,6 @@
 </ds:datastoreItem>
 </file>
 
-<file path=customXml/itemProps2.xml><?xml version="1.0" encoding="utf-8"?>
-<ds:datastoreItem xmlns:ds="http://schemas.openxmlformats.org/officeDocument/2006/customXml" ds:itemID="{2E060B4B-E71F-4931-BF59-57F0C55A1D76}">
-  <ds:schemaRefs>
-    <ds:schemaRef ds:uri="http://schemas.microsoft.com/office/2006/metadata/properties"/>
-    <ds:schemaRef ds:uri="http://schemas.microsoft.com/office/infopath/2007/PartnerControls"/>
-  </ds:schemaRefs>
-</ds:datastoreItem>
-</file>
-
-<file path=customXml/itemProps3.xml><?xml version="1.0" encoding="utf-8"?>
-<ds:datastoreItem xmlns:ds="http://schemas.openxmlformats.org/officeDocument/2006/customXml" ds:itemID="{2AE85A8A-1BE9-4CF4-A2B6-07DB76C37A6A}">
-  <ds:schemaRefs>
-    <ds:schemaRef ds:uri="http://schemas.openxmlformats.org/officeDocument/2006/bibliography"/>
-  </ds:schemaRefs>
-</ds:datastoreItem>
-</file>
-
 <file path=customXml/itemProps4.xml><?xml version="1.0" encoding="utf-8"?>
 <ds:datastoreItem xmlns:ds="http://schemas.openxmlformats.org/officeDocument/2006/customXml" ds:itemID="{999DD386-1FB7-4DFA-9B8E-E444853D147C}">
   <ds:schemaRefs>

</xml_diff>